<commit_message>
pseudocode answers and task list assignments
</commit_message>
<xml_diff>
--- a/docpac_05300922/Pseudocode Practice/Psudeocode.docx
+++ b/docpac_05300922/Pseudocode Practice/Psudeocode.docx
@@ -97,71 +97,92 @@
       </w:r>
     </w:p>
     <w:p>
-      <w:pPr>
-        <w:rPr>
-          <w:b/>
-        </w:rPr>
-      </w:pPr>
       <w:r>
         <w:rPr>
           <w:b/>
         </w:rPr>
         <w:t>Spoken:</w:t>
       </w:r>
-    </w:p>
-    <w:p>
-      <w:pPr>
+      <w:r>
         <w:rPr>
           <w:b/>
         </w:rPr>
-      </w:pPr>
+        <w:t xml:space="preserve"> </w:t>
+      </w:r>
+      <w:r>
+        <w:t xml:space="preserve">if it’s raining outside, wear a raincoat. </w:t>
+      </w:r>
+    </w:p>
+    <w:p>
+      <w:pPr>
+        <w:ind w:firstLine="720"/>
+      </w:pPr>
+      <w:r>
+        <w:t xml:space="preserve"> i</w:t>
+      </w:r>
+      <w:r>
+        <w:t>f it’s clear outside, wear sunglasses</w:t>
+      </w:r>
+    </w:p>
+    <w:p>
       <w:r>
         <w:rPr>
           <w:b/>
         </w:rPr>
         <w:t>Codelike:</w:t>
       </w:r>
-    </w:p>
-    <w:p>
-      <w:pPr>
-        <w:pStyle w:val="Heading2"/>
-      </w:pPr>
-      <w:r>
-        <w:t>Idea #2</w:t>
-      </w:r>
-    </w:p>
-    <w:p>
-      <w:r>
-        <w:t xml:space="preserve">I want a program that can look at all the </w:t>
-      </w:r>
-      <w:r>
-        <w:t xml:space="preserve">red, green, and blue </w:t>
-      </w:r>
-      <w:r>
-        <w:t>marbles in a jar and sort them into three</w:t>
-      </w:r>
-      <w:r>
-        <w:t xml:space="preserve"> piles by their color</w:t>
-      </w:r>
-    </w:p>
-    <w:p>
-      <w:pPr>
+      <w:r>
         <w:rPr>
           <w:b/>
         </w:rPr>
-      </w:pPr>
+        <w:t xml:space="preserve"> </w:t>
+      </w:r>
+      <w:r>
+        <w:t>if (weather.raining == true); wearRaincoat = true;</w:t>
+      </w:r>
+    </w:p>
+    <w:p>
+      <w:r>
+        <w:tab/>
+        <w:t xml:space="preserve">   else if (weather.raining == false); wearSunglasses = true;</w:t>
+      </w:r>
+    </w:p>
+    <w:p>
+      <w:pPr>
+        <w:pStyle w:val="Heading2"/>
+      </w:pPr>
+      <w:r>
+        <w:t>Idea #2</w:t>
+      </w:r>
+    </w:p>
+    <w:p>
+      <w:r>
+        <w:t xml:space="preserve">I want a program that can look at all the </w:t>
+      </w:r>
+      <w:r>
+        <w:t xml:space="preserve">red, green, and blue </w:t>
+      </w:r>
+      <w:r>
+        <w:t>marbles in a jar and sort them into three</w:t>
+      </w:r>
+      <w:r>
+        <w:t xml:space="preserve"> piles by their color</w:t>
+      </w:r>
+    </w:p>
+    <w:p>
       <w:r>
         <w:rPr>
           <w:b/>
         </w:rPr>
         <w:t>Spoken:</w:t>
       </w:r>
-    </w:p>
-    <w:p>
-      <w:pPr>
-        <w:rPr>
-          <w:b/>
-        </w:rPr>
+      <w:r>
+        <w:t xml:space="preserve"> While there are marbles in a jar, put all the red marbles in a jar, the blue marbles in another jar, and the green marbles in another jar. </w:t>
+      </w:r>
+    </w:p>
+    <w:p>
+      <w:pPr>
+        <w:spacing w:line="240" w:lineRule="auto"/>
       </w:pPr>
       <w:r>
         <w:rPr>
@@ -169,84 +190,391 @@
         </w:rPr>
         <w:t>Codelike:</w:t>
       </w:r>
-    </w:p>
-    <w:p>
-      <w:pPr>
-        <w:pStyle w:val="Heading2"/>
-      </w:pPr>
-      <w:r>
-        <w:t>Idea #3</w:t>
-      </w:r>
-    </w:p>
-    <w:p>
-      <w:r>
-        <w:t>I want to make a program that can look at all of the students’ grades for an assignment, and change all of the grades marked as “missing” to “0”</w:t>
-      </w:r>
-    </w:p>
-    <w:p>
-      <w:pPr>
+      <w:r>
         <w:rPr>
           <w:b/>
         </w:rPr>
-      </w:pPr>
+        <w:t xml:space="preserve"> </w:t>
+      </w:r>
+      <w:r>
+        <w:t>marbleJar = [red, blue, green]</w:t>
+      </w:r>
+    </w:p>
+    <w:p>
+      <w:pPr>
+        <w:spacing w:line="240" w:lineRule="auto"/>
+      </w:pPr>
+      <w:r>
+        <w:tab/>
+        <w:t xml:space="preserve">    redMarbles = []</w:t>
+      </w:r>
+    </w:p>
+    <w:p>
+      <w:pPr>
+        <w:spacing w:line="240" w:lineRule="auto"/>
+      </w:pPr>
+      <w:r>
+        <w:tab/>
+        <w:t xml:space="preserve">    blueMarbles = []</w:t>
+      </w:r>
+    </w:p>
+    <w:p>
+      <w:pPr>
+        <w:spacing w:line="240" w:lineRule="auto"/>
+      </w:pPr>
+      <w:r>
+        <w:tab/>
+        <w:t xml:space="preserve">    greenMarbles = []</w:t>
+      </w:r>
+    </w:p>
+    <w:p>
+      <w:pPr>
+        <w:spacing w:line="240" w:lineRule="auto"/>
+        <w:ind w:firstLine="720"/>
+      </w:pPr>
+      <w:r>
+        <w:t xml:space="preserve">    </w:t>
+      </w:r>
+      <w:r>
+        <w:t>while (marbleJar == true) {</w:t>
+      </w:r>
+    </w:p>
+    <w:p>
+      <w:pPr>
+        <w:spacing w:line="240" w:lineRule="auto"/>
+        <w:ind w:left="720" w:firstLine="720"/>
+      </w:pPr>
+      <w:r>
+        <w:t>for (marble in marbleJar) {</w:t>
+      </w:r>
+    </w:p>
+    <w:p>
+      <w:pPr>
+        <w:spacing w:line="240" w:lineRule="auto"/>
+        <w:ind w:left="720" w:firstLine="720"/>
+      </w:pPr>
+      <w:r>
+        <w:t xml:space="preserve">        if (marble == red)  {</w:t>
+      </w:r>
+    </w:p>
+    <w:p>
+      <w:pPr>
+        <w:spacing w:line="240" w:lineRule="auto"/>
+        <w:ind w:left="720" w:firstLine="720"/>
+      </w:pPr>
+      <w:r>
+        <w:tab/>
+        <w:t xml:space="preserve">   redMarbles.append(marble</w:t>
+      </w:r>
+      <w:proofErr w:type="gramStart"/>
+      <w:r>
+        <w:t>)</w:t>
+      </w:r>
+      <w:r>
+        <w:t xml:space="preserve"> }</w:t>
+      </w:r>
+      <w:proofErr w:type="gramEnd"/>
+      <w:r>
+        <w:t>;</w:t>
+      </w:r>
+    </w:p>
+    <w:p>
+      <w:pPr>
+        <w:spacing w:line="240" w:lineRule="auto"/>
+        <w:ind w:left="720" w:firstLine="720"/>
+      </w:pPr>
+      <w:r>
+        <w:t xml:space="preserve"> </w:t>
+      </w:r>
+      <w:r>
+        <w:t xml:space="preserve">       </w:t>
+      </w:r>
+      <w:r>
+        <w:t>else</w:t>
+      </w:r>
+      <w:r>
+        <w:t xml:space="preserve"> if (marble == </w:t>
+      </w:r>
+      <w:proofErr w:type="gramStart"/>
+      <w:r>
+        <w:t>blue</w:t>
+      </w:r>
+      <w:r>
+        <w:t>)  {</w:t>
+      </w:r>
+      <w:proofErr w:type="gramEnd"/>
+    </w:p>
+    <w:p>
+      <w:pPr>
+        <w:spacing w:line="240" w:lineRule="auto"/>
+        <w:ind w:left="720" w:firstLine="720"/>
+      </w:pPr>
+      <w:r>
+        <w:tab/>
+        <w:t xml:space="preserve">   </w:t>
+      </w:r>
+      <w:r>
+        <w:t>blue</w:t>
+      </w:r>
+      <w:r>
+        <w:t>Marbles.append(marble</w:t>
+      </w:r>
+      <w:proofErr w:type="gramStart"/>
+      <w:r>
+        <w:t>) }</w:t>
+      </w:r>
+      <w:proofErr w:type="gramEnd"/>
+      <w:r>
+        <w:t>;</w:t>
+      </w:r>
+    </w:p>
+    <w:p>
+      <w:pPr>
+        <w:spacing w:line="240" w:lineRule="auto"/>
+        <w:ind w:left="720" w:firstLine="720"/>
+      </w:pPr>
+      <w:r>
+        <w:t xml:space="preserve"> </w:t>
+      </w:r>
+      <w:r>
+        <w:t xml:space="preserve">       </w:t>
+      </w:r>
+      <w:r>
+        <w:t>else</w:t>
+      </w:r>
+      <w:r>
+        <w:t xml:space="preserve"> if (marble == </w:t>
+      </w:r>
+      <w:proofErr w:type="gramStart"/>
+      <w:r>
+        <w:t>green</w:t>
+      </w:r>
+      <w:r>
+        <w:t>)  {</w:t>
+      </w:r>
+      <w:proofErr w:type="gramEnd"/>
+    </w:p>
+    <w:p>
+      <w:pPr>
+        <w:spacing w:line="240" w:lineRule="auto"/>
+        <w:ind w:left="720" w:firstLine="720"/>
+      </w:pPr>
+      <w:r>
+        <w:tab/>
+        <w:t xml:space="preserve">   </w:t>
+      </w:r>
+      <w:r>
+        <w:t>green</w:t>
+      </w:r>
+      <w:r>
+        <w:t>Marbles.append(marble</w:t>
+      </w:r>
+      <w:proofErr w:type="gramStart"/>
+      <w:r>
+        <w:t>) }</w:t>
+      </w:r>
+      <w:proofErr w:type="gramEnd"/>
+      <w:r>
+        <w:t>;</w:t>
+      </w:r>
+    </w:p>
+    <w:p>
+      <w:pPr>
+        <w:pStyle w:val="Heading2"/>
+      </w:pPr>
+      <w:r>
+        <w:lastRenderedPageBreak/>
+        <w:t>Idea #3</w:t>
+      </w:r>
+    </w:p>
+    <w:p>
+      <w:r>
+        <w:t>I want to make a program that can look at all of the students’ grades for an assignment, and change all of the grades marked as “missing” to “0”</w:t>
+      </w:r>
+    </w:p>
+    <w:p>
       <w:r>
         <w:rPr>
           <w:b/>
         </w:rPr>
         <w:t>Spoken:</w:t>
       </w:r>
-    </w:p>
-    <w:p>
-      <w:pPr>
+      <w:r>
         <w:rPr>
           <w:b/>
         </w:rPr>
-      </w:pPr>
+        <w:t xml:space="preserve"> </w:t>
+      </w:r>
+      <w:r>
+        <w:t>while the student</w:t>
+      </w:r>
+      <w:r>
+        <w:t>s</w:t>
+      </w:r>
+      <w:r>
+        <w:t xml:space="preserve"> ha</w:t>
+      </w:r>
+      <w:r>
+        <w:t>ve</w:t>
+      </w:r>
+      <w:r>
+        <w:t xml:space="preserve"> missing assignments, change the “missing” to a “0”</w:t>
+      </w:r>
+    </w:p>
+    <w:p>
       <w:r>
         <w:rPr>
           <w:b/>
         </w:rPr>
         <w:t>Codelike:</w:t>
       </w:r>
-    </w:p>
-    <w:p>
-      <w:pPr>
-        <w:pStyle w:val="Heading2"/>
-      </w:pPr>
-      <w:r>
-        <w:t>Idea #4</w:t>
-      </w:r>
-    </w:p>
-    <w:p>
-      <w:r>
-        <w:t>I want to make a Raspberry Pi script that checks for a button presses repeatedly and changes the count of students in the bathroom depending on which button they press (increase students if it’s the first button and decrease students if it’s the other button)</w:t>
-      </w:r>
-    </w:p>
-    <w:p>
-      <w:pPr>
+      <w:r>
         <w:rPr>
           <w:b/>
         </w:rPr>
-      </w:pPr>
+        <w:t xml:space="preserve"> </w:t>
+      </w:r>
+      <w:r>
+        <w:t>while (students.assignments == “missing”) {</w:t>
+      </w:r>
+    </w:p>
+    <w:p>
+      <w:r>
+        <w:tab/>
+      </w:r>
+      <w:r>
+        <w:tab/>
+        <w:t xml:space="preserve">assignments.grade = “0” }; </w:t>
+      </w:r>
+    </w:p>
+    <w:p>
+      <w:pPr>
+        <w:pStyle w:val="Heading2"/>
+      </w:pPr>
+      <w:r>
+        <w:t>Idea #4</w:t>
+      </w:r>
+    </w:p>
+    <w:p>
+      <w:r>
+        <w:t>I want to make a Raspberry Pi script that checks for a button presses repeatedly and changes the count of students in the bathroom depending on which button they press (increase students if it’s the first button and decrease students if it’s the other button)</w:t>
+      </w:r>
+    </w:p>
+    <w:p>
       <w:r>
         <w:rPr>
           <w:b/>
         </w:rPr>
         <w:t>Spoken:</w:t>
       </w:r>
-    </w:p>
-    <w:p>
-      <w:pPr>
-        <w:rPr>
-          <w:b/>
-        </w:rPr>
-      </w:pPr>
+      <w:r>
+        <w:t xml:space="preserve"> </w:t>
+      </w:r>
+      <w:r>
+        <w:t xml:space="preserve">while a button is pressed, change the number of students in the bathroom. If the first button is pressed, increase the students. If the second button is pressed, decrease the students. </w:t>
+      </w:r>
+    </w:p>
+    <w:p>
       <w:r>
         <w:rPr>
           <w:b/>
         </w:rPr>
         <w:t>Codelike:</w:t>
       </w:r>
+      <w:r>
+        <w:t xml:space="preserve"> </w:t>
+      </w:r>
+      <w:r>
+        <w:t>while (</w:t>
+      </w:r>
+      <w:proofErr w:type="spellStart"/>
+      <w:proofErr w:type="gramStart"/>
+      <w:r>
+        <w:t>button.pressed</w:t>
+      </w:r>
+      <w:proofErr w:type="spellEnd"/>
+      <w:proofErr w:type="gramEnd"/>
+      <w:r>
+        <w:t xml:space="preserve"> == true) {</w:t>
+      </w:r>
+    </w:p>
+    <w:p>
+      <w:r>
+        <w:tab/>
+      </w:r>
+      <w:r>
+        <w:tab/>
+        <w:t>if (</w:t>
+      </w:r>
+      <w:proofErr w:type="spellStart"/>
+      <w:proofErr w:type="gramStart"/>
+      <w:r>
+        <w:t>button.pressed</w:t>
+      </w:r>
+      <w:proofErr w:type="spellEnd"/>
+      <w:proofErr w:type="gramEnd"/>
+      <w:r>
+        <w:t xml:space="preserve"> == 1) {</w:t>
+      </w:r>
+    </w:p>
+    <w:p>
+      <w:r>
+        <w:tab/>
+      </w:r>
+      <w:r>
+        <w:tab/>
+      </w:r>
+      <w:r>
+        <w:tab/>
+        <w:t xml:space="preserve">students += </w:t>
+      </w:r>
+      <w:proofErr w:type="gramStart"/>
+      <w:r>
+        <w:t>1 }</w:t>
+      </w:r>
+      <w:proofErr w:type="gramEnd"/>
+      <w:r>
+        <w:t>;</w:t>
+      </w:r>
+    </w:p>
+    <w:p>
+      <w:r>
+        <w:tab/>
+      </w:r>
+      <w:r>
+        <w:tab/>
+        <w:t>if (</w:t>
+      </w:r>
+      <w:proofErr w:type="spellStart"/>
+      <w:proofErr w:type="gramStart"/>
+      <w:r>
+        <w:t>button.pressed</w:t>
+      </w:r>
+      <w:proofErr w:type="spellEnd"/>
+      <w:proofErr w:type="gramEnd"/>
+      <w:r>
+        <w:t xml:space="preserve"> == 2) {</w:t>
+      </w:r>
+    </w:p>
+    <w:p>
+      <w:r>
+        <w:tab/>
+      </w:r>
+      <w:r>
+        <w:tab/>
+      </w:r>
+      <w:r>
+        <w:tab/>
+        <w:t xml:space="preserve">students -= </w:t>
+      </w:r>
+      <w:proofErr w:type="gramStart"/>
+      <w:r>
+        <w:t>1 }</w:t>
+      </w:r>
+      <w:proofErr w:type="gramEnd"/>
+      <w:r>
+        <w:t>;</w:t>
+      </w:r>
     </w:p>
     <w:p>
       <w:pPr>
@@ -270,37 +598,86 @@
       </w:r>
     </w:p>
     <w:p>
-      <w:pPr>
-        <w:rPr>
-          <w:b/>
-        </w:rPr>
-      </w:pPr>
       <w:r>
         <w:rPr>
           <w:b/>
         </w:rPr>
         <w:t>Spoken:</w:t>
       </w:r>
-    </w:p>
-    <w:p>
-      <w:pPr>
-        <w:rPr>
-          <w:b/>
-        </w:rPr>
-      </w:pPr>
+      <w:r>
+        <w:t xml:space="preserve"> </w:t>
+      </w:r>
+      <w:r>
+        <w:t>if someone’s profile says they’re playing “</w:t>
+      </w:r>
+      <w:proofErr w:type="spellStart"/>
+      <w:r>
+        <w:t>Genshin</w:t>
+      </w:r>
+      <w:proofErr w:type="spellEnd"/>
+      <w:r>
+        <w:t xml:space="preserve"> Impact,” bully them.</w:t>
+      </w:r>
+    </w:p>
+    <w:p>
       <w:r>
         <w:rPr>
           <w:b/>
         </w:rPr>
         <w:t>Codelike:</w:t>
       </w:r>
+      <w:r>
+        <w:t xml:space="preserve"> </w:t>
+      </w:r>
+      <w:r>
+        <w:t>if (</w:t>
+      </w:r>
+      <w:proofErr w:type="spellStart"/>
+      <w:r>
+        <w:t>personPlaying.game</w:t>
+      </w:r>
+      <w:proofErr w:type="spellEnd"/>
+      <w:r>
+        <w:t xml:space="preserve"> == “</w:t>
+      </w:r>
+      <w:proofErr w:type="spellStart"/>
+      <w:r>
+        <w:t>Genshin</w:t>
+      </w:r>
+      <w:proofErr w:type="spellEnd"/>
+      <w:r>
+        <w:t xml:space="preserve"> Impact”) {</w:t>
+      </w:r>
+    </w:p>
+    <w:p>
+      <w:r>
+        <w:tab/>
+      </w:r>
+      <w:r>
+        <w:tab/>
+      </w:r>
+      <w:proofErr w:type="spellStart"/>
+      <w:r>
+        <w:t>bullyPerson</w:t>
+      </w:r>
+      <w:proofErr w:type="spellEnd"/>
+      <w:r>
+        <w:t xml:space="preserve"> = </w:t>
+      </w:r>
+      <w:proofErr w:type="gramStart"/>
+      <w:r>
+        <w:t>true }</w:t>
+      </w:r>
+      <w:proofErr w:type="gramEnd"/>
+      <w:r>
+        <w:t>;</w:t>
+      </w:r>
     </w:p>
     <w:p>
       <w:pPr>
         <w:pStyle w:val="Heading2"/>
       </w:pPr>
       <w:r>
-        <w:lastRenderedPageBreak/>
         <w:t>Idea #6</w:t>
       </w:r>
     </w:p>
@@ -310,29 +687,92 @@
       </w:r>
     </w:p>
     <w:p>
-      <w:pPr>
-        <w:rPr>
-          <w:b/>
-        </w:rPr>
-      </w:pPr>
       <w:r>
         <w:rPr>
           <w:b/>
         </w:rPr>
         <w:t>Spoken:</w:t>
       </w:r>
-    </w:p>
-    <w:p>
-      <w:pPr>
-        <w:rPr>
-          <w:b/>
-        </w:rPr>
-      </w:pPr>
+      <w:r>
+        <w:t xml:space="preserve"> if all 5 lottery numbers match someone’s card, tell them they won</w:t>
+      </w:r>
+    </w:p>
+    <w:p>
       <w:r>
         <w:rPr>
           <w:b/>
         </w:rPr>
         <w:t>Codelike:</w:t>
+      </w:r>
+      <w:r>
+        <w:t xml:space="preserve"> if (</w:t>
+      </w:r>
+      <w:proofErr w:type="spellStart"/>
+      <w:proofErr w:type="gramStart"/>
+      <w:r>
+        <w:t>lottery.numbers</w:t>
+      </w:r>
+      <w:proofErr w:type="spellEnd"/>
+      <w:proofErr w:type="gramEnd"/>
+      <w:r>
+        <w:t xml:space="preserve"> == </w:t>
+      </w:r>
+      <w:proofErr w:type="spellStart"/>
+      <w:r>
+        <w:t>winning.numbers</w:t>
+      </w:r>
+      <w:proofErr w:type="spellEnd"/>
+      <w:r>
+        <w:t>) {</w:t>
+      </w:r>
+    </w:p>
+    <w:p>
+      <w:r>
+        <w:tab/>
+      </w:r>
+      <w:r>
+        <w:tab/>
+      </w:r>
+      <w:proofErr w:type="gramStart"/>
+      <w:r>
+        <w:t>console.log(</w:t>
+      </w:r>
+      <w:proofErr w:type="gramEnd"/>
+      <w:r>
+        <w:t>“You won”) };</w:t>
+      </w:r>
+    </w:p>
+    <w:p>
+      <w:r>
+        <w:tab/>
+        <w:t xml:space="preserve">   else if (</w:t>
+      </w:r>
+      <w:proofErr w:type="spellStart"/>
+      <w:proofErr w:type="gramStart"/>
+      <w:r>
+        <w:t>lottery.numbers</w:t>
+      </w:r>
+      <w:proofErr w:type="spellEnd"/>
+      <w:proofErr w:type="gramEnd"/>
+      <w:r>
+        <w:t xml:space="preserve"> != </w:t>
+      </w:r>
+      <w:proofErr w:type="spellStart"/>
+      <w:r>
+        <w:t>winning.numbers</w:t>
+      </w:r>
+      <w:proofErr w:type="spellEnd"/>
+      <w:r>
+        <w:t>) {</w:t>
+      </w:r>
+    </w:p>
+    <w:p>
+      <w:r>
+        <w:tab/>
+      </w:r>
+      <w:r>
+        <w:tab/>
+        <w:t>console.log(“You lost”) };</w:t>
       </w:r>
       <w:bookmarkStart w:id="0" w:name="_GoBack"/>
       <w:bookmarkEnd w:id="0"/>
@@ -415,6 +855,12 @@
         <w:rStyle w:val="Heading1Char"/>
       </w:rPr>
       <w:t>Name:</w:t>
+    </w:r>
+    <w:r>
+      <w:rPr>
+        <w:rStyle w:val="Heading1Char"/>
+      </w:rPr>
+      <w:t xml:space="preserve"> Carmen Cedano</w:t>
     </w:r>
   </w:p>
 </w:hdr>
@@ -1291,6 +1737,21 @@
 </file>
 
 <file path=customXml/item1.xml><?xml version="1.0" encoding="utf-8"?>
+<p:properties xmlns:p="http://schemas.microsoft.com/office/2006/metadata/properties" xmlns:xsi="http://www.w3.org/2001/XMLSchema-instance" xmlns:pc="http://schemas.microsoft.com/office/infopath/2007/PartnerControls">
+  <documentManagement/>
+</p:properties>
+</file>
+
+<file path=customXml/item2.xml><?xml version="1.0" encoding="utf-8"?>
+<?mso-contentType ?>
+<FormTemplates xmlns="http://schemas.microsoft.com/sharepoint/v3/contenttype/forms">
+  <Display>DocumentLibraryForm</Display>
+  <Edit>DocumentLibraryForm</Edit>
+  <New>DocumentLibraryForm</New>
+</FormTemplates>
+</file>
+
+<file path=customXml/item3.xml><?xml version="1.0" encoding="utf-8"?>
 <ct:contentTypeSchema xmlns:ct="http://schemas.microsoft.com/office/2006/metadata/contentType" xmlns:ma="http://schemas.microsoft.com/office/2006/metadata/properties/metaAttributes" ct:_="" ma:_="" ma:contentTypeName="Document" ma:contentTypeID="0x010100ABA223F759147049B9D8A25DED07DD24" ma:contentTypeVersion="14" ma:contentTypeDescription="Create a new document." ma:contentTypeScope="" ma:versionID="754cccfe17833f4d06e0267dc9c12ab7">
   <xsd:schema xmlns:xsd="http://www.w3.org/2001/XMLSchema" xmlns:xs="http://www.w3.org/2001/XMLSchema" xmlns:p="http://schemas.microsoft.com/office/2006/metadata/properties" xmlns:ns3="cc9255bc-4d99-4f42-bba5-857cbcc6e725" xmlns:ns4="fc2bff61-6a31-4c51-9f32-b9bba46405e5" targetNamespace="http://schemas.microsoft.com/office/2006/metadata/properties" ma:root="true" ma:fieldsID="e32414dc8724dfdc561355c14801bc84" ns3:_="" ns4:_="">
     <xsd:import namespace="cc9255bc-4d99-4f42-bba5-857cbcc6e725"/>
@@ -1519,22 +1980,32 @@
 </ct:contentTypeSchema>
 </file>
 
-<file path=customXml/item2.xml><?xml version="1.0" encoding="utf-8"?>
-<?mso-contentType ?>
-<FormTemplates xmlns="http://schemas.microsoft.com/sharepoint/v3/contenttype/forms">
-  <Display>DocumentLibraryForm</Display>
-  <Edit>DocumentLibraryForm</Edit>
-  <New>DocumentLibraryForm</New>
-</FormTemplates>
+<file path=customXml/itemProps1.xml><?xml version="1.0" encoding="utf-8"?>
+<ds:datastoreItem xmlns:ds="http://schemas.openxmlformats.org/officeDocument/2006/customXml" ds:itemID="{60E56813-C698-4D02-9FB0-A27D7DB61B68}">
+  <ds:schemaRefs>
+    <ds:schemaRef ds:uri="fc2bff61-6a31-4c51-9f32-b9bba46405e5"/>
+    <ds:schemaRef ds:uri="http://purl.org/dc/elements/1.1/"/>
+    <ds:schemaRef ds:uri="http://purl.org/dc/dcmitype/"/>
+    <ds:schemaRef ds:uri="http://schemas.microsoft.com/office/2006/documentManagement/types"/>
+    <ds:schemaRef ds:uri="http://schemas.microsoft.com/office/2006/metadata/properties"/>
+    <ds:schemaRef ds:uri="http://schemas.openxmlformats.org/package/2006/metadata/core-properties"/>
+    <ds:schemaRef ds:uri="http://www.w3.org/XML/1998/namespace"/>
+    <ds:schemaRef ds:uri="http://schemas.microsoft.com/office/infopath/2007/PartnerControls"/>
+    <ds:schemaRef ds:uri="cc9255bc-4d99-4f42-bba5-857cbcc6e725"/>
+    <ds:schemaRef ds:uri="http://purl.org/dc/terms/"/>
+  </ds:schemaRefs>
+</ds:datastoreItem>
 </file>
 
-<file path=customXml/item3.xml><?xml version="1.0" encoding="utf-8"?>
-<p:properties xmlns:p="http://schemas.microsoft.com/office/2006/metadata/properties" xmlns:xsi="http://www.w3.org/2001/XMLSchema-instance" xmlns:pc="http://schemas.microsoft.com/office/infopath/2007/PartnerControls">
-  <documentManagement/>
-</p:properties>
+<file path=customXml/itemProps2.xml><?xml version="1.0" encoding="utf-8"?>
+<ds:datastoreItem xmlns:ds="http://schemas.openxmlformats.org/officeDocument/2006/customXml" ds:itemID="{586ACD92-9E54-4DF9-A2DD-B5BEC0ECE93D}">
+  <ds:schemaRefs>
+    <ds:schemaRef ds:uri="http://schemas.microsoft.com/sharepoint/v3/contenttype/forms"/>
+  </ds:schemaRefs>
+</ds:datastoreItem>
 </file>
 
-<file path=customXml/itemProps1.xml><?xml version="1.0" encoding="utf-8"?>
+<file path=customXml/itemProps3.xml><?xml version="1.0" encoding="utf-8"?>
 <ds:datastoreItem xmlns:ds="http://schemas.openxmlformats.org/officeDocument/2006/customXml" ds:itemID="{9EA6ACE6-73C7-4505-9249-F824071EA0DF}">
   <ds:schemaRefs>
     <ds:schemaRef ds:uri="http://schemas.microsoft.com/office/2006/metadata/contentType"/>
@@ -1551,29 +2022,4 @@
     <ds:schemaRef ds:uri="http://schemas.microsoft.com/internal/obd"/>
   </ds:schemaRefs>
 </ds:datastoreItem>
-</file>
-
-<file path=customXml/itemProps2.xml><?xml version="1.0" encoding="utf-8"?>
-<ds:datastoreItem xmlns:ds="http://schemas.openxmlformats.org/officeDocument/2006/customXml" ds:itemID="{586ACD92-9E54-4DF9-A2DD-B5BEC0ECE93D}">
-  <ds:schemaRefs>
-    <ds:schemaRef ds:uri="http://schemas.microsoft.com/sharepoint/v3/contenttype/forms"/>
-  </ds:schemaRefs>
-</ds:datastoreItem>
-</file>
-
-<file path=customXml/itemProps3.xml><?xml version="1.0" encoding="utf-8"?>
-<ds:datastoreItem xmlns:ds="http://schemas.openxmlformats.org/officeDocument/2006/customXml" ds:itemID="{60E56813-C698-4D02-9FB0-A27D7DB61B68}">
-  <ds:schemaRefs>
-    <ds:schemaRef ds:uri="http://purl.org/dc/terms/"/>
-    <ds:schemaRef ds:uri="cc9255bc-4d99-4f42-bba5-857cbcc6e725"/>
-    <ds:schemaRef ds:uri="http://schemas.microsoft.com/office/2006/documentManagement/types"/>
-    <ds:schemaRef ds:uri="http://schemas.microsoft.com/office/2006/metadata/properties"/>
-    <ds:schemaRef ds:uri="http://purl.org/dc/elements/1.1/"/>
-    <ds:schemaRef ds:uri="http://schemas.microsoft.com/office/infopath/2007/PartnerControls"/>
-    <ds:schemaRef ds:uri="http://schemas.openxmlformats.org/package/2006/metadata/core-properties"/>
-    <ds:schemaRef ds:uri="fc2bff61-6a31-4c51-9f32-b9bba46405e5"/>
-    <ds:schemaRef ds:uri="http://www.w3.org/XML/1998/namespace"/>
-    <ds:schemaRef ds:uri="http://purl.org/dc/dcmitype/"/>
-  </ds:schemaRefs>
-</ds:datastoreItem>
 </file>
</xml_diff>